<commit_message>
fix id id pelanggan, added penjelasan modul 2 docx and pdf
</commit_message>
<xml_diff>
--- a/modul2/penjelasan_modul2.docx
+++ b/modul2/penjelasan_modul2.docx
@@ -65,6 +65,7 @@
       </w:pPr>
       <w:r>
         <w:rPr>
+          <w:noProof/>
           <w:lang w:val="en-US"/>
         </w:rPr>
         <w:drawing>
@@ -233,7 +234,13 @@
         <w:rPr>
           <w:lang w:val="en-US"/>
         </w:rPr>
-        <w:t>Kita mulai dengan deklarasi doctype html dan buka htmlnya dan membuat head yang berisi titlenya.</w:t>
+        <w:t>Saya</w:t>
+      </w:r>
+      <w:r>
+        <w:rPr>
+          <w:lang w:val="en-US"/>
+        </w:rPr>
+        <w:t xml:space="preserve"> mulai dengan deklarasi doctype html dan buka htmlnya dan membuat head yang berisi titlenya.</w:t>
       </w:r>
     </w:p>
     <w:p>
@@ -376,6 +383,7 @@
       </w:pPr>
       <w:r>
         <w:rPr>
+          <w:noProof/>
           <w:lang w:val="en-US"/>
         </w:rPr>
         <w:drawing>
@@ -426,7 +434,31 @@
         <w:rPr>
           <w:lang w:val="en-US"/>
         </w:rPr>
-        <w:t>Selanjutnya kita buka body. Kita awali dengan tulisan provinsi bali kota denpasar dengan font verdana dan background. Backgroundnya menggunakan div.</w:t>
+        <w:t xml:space="preserve">Selanjutnya </w:t>
+      </w:r>
+      <w:r>
+        <w:rPr>
+          <w:lang w:val="en-US"/>
+        </w:rPr>
+        <w:t>saya</w:t>
+      </w:r>
+      <w:r>
+        <w:rPr>
+          <w:lang w:val="en-US"/>
+        </w:rPr>
+        <w:t xml:space="preserve"> buka body. </w:t>
+      </w:r>
+      <w:r>
+        <w:rPr>
+          <w:lang w:val="en-US"/>
+        </w:rPr>
+        <w:t>Saya</w:t>
+      </w:r>
+      <w:r>
+        <w:rPr>
+          <w:lang w:val="en-US"/>
+        </w:rPr>
+        <w:t xml:space="preserve"> awali dengan tulisan provinsi bali kota denpasar dengan font verdana dan background. Backgroundnya menggunakan div.</w:t>
       </w:r>
     </w:p>
     <w:tbl>
@@ -1529,6 +1561,7 @@
       </w:pPr>
       <w:r>
         <w:rPr>
+          <w:noProof/>
           <w:lang w:val="en-US"/>
         </w:rPr>
         <w:lastRenderedPageBreak/>
@@ -1598,7 +1631,19 @@
         <w:rPr>
           <w:lang w:val="en-US"/>
         </w:rPr>
-        <w:t>label selain gol darah dan status menggunakan col pertama, isi dari label berada di col 2, label gol darah dan status beserta isinya berada di col 3, dan foto berada di col 4 dengan menggunakan rowspan agar tempat peletakan foto lebih luas. Semuanya menggunakan font verdana dan sizenya 100% layar. Dengan sizenya 100% lokasinya jadi tidak statik dan berubah sesuai size tab browser. Di isi NIK kita set 50% agar dari 100% tabel, 50% dari tabelnya adalah bagian isi NIK dan semua yang berada di col 2.</w:t>
+        <w:t xml:space="preserve">label selain gol darah dan status menggunakan col pertama, isi dari label berada di col 2, label gol darah dan status beserta isinya berada di col 3, dan foto berada di col 4 dengan menggunakan rowspan agar tempat peletakan foto lebih luas. Semuanya menggunakan font verdana dan sizenya 100% layar. Dengan sizenya 100% lokasinya jadi tidak statik dan berubah sesuai size tab browser. Di isi NIK </w:t>
+      </w:r>
+      <w:r>
+        <w:rPr>
+          <w:lang w:val="en-US"/>
+        </w:rPr>
+        <w:t>saya</w:t>
+      </w:r>
+      <w:r>
+        <w:rPr>
+          <w:lang w:val="en-US"/>
+        </w:rPr>
+        <w:t xml:space="preserve"> set 50% agar dari 100% tabel, 50% dari tabelnya adalah bagian isi NIK dan semua yang berada di col 2.</w:t>
       </w:r>
     </w:p>
     <w:p>
@@ -1863,6 +1908,966 @@
         </w:rPr>
         <w:lastRenderedPageBreak/>
         <w:t>Saya menambahkan syarat pengambilan ektp background menggunakan footer, agar selalu berlokasi di bawah. Saya menggunakan font verdana untuk isi footernya. Untuk syarat-syarat saya masukkan ke ordered list. Dan akhirnya saya tutup body dan html.</w:t>
+      </w:r>
+    </w:p>
+    <w:p>
+      <w:pPr>
+        <w:ind w:left="360" w:firstLine="0"/>
+        <w:rPr>
+          <w:lang w:val="en-US"/>
+        </w:rPr>
+      </w:pPr>
+    </w:p>
+    <w:p>
+      <w:pPr>
+        <w:pStyle w:val="ListParagraph"/>
+        <w:numPr>
+          <w:ilvl w:val="0"/>
+          <w:numId w:val="2"/>
+        </w:numPr>
+        <w:rPr>
+          <w:lang w:val="en-US"/>
+        </w:rPr>
+      </w:pPr>
+      <w:r>
+        <w:rPr>
+          <w:lang w:val="en-US"/>
+        </w:rPr>
+        <w:t>Form Pelanggan</w:t>
+      </w:r>
+    </w:p>
+    <w:tbl>
+      <w:tblPr>
+        <w:tblStyle w:val="TableGrid"/>
+        <w:tblW w:w="0" w:type="auto"/>
+        <w:tblInd w:w="360" w:type="dxa"/>
+        <w:tblLook w:val="04A0" w:firstRow="1" w:lastRow="0" w:firstColumn="1" w:lastColumn="0" w:noHBand="0" w:noVBand="1"/>
+      </w:tblPr>
+      <w:tblGrid>
+        <w:gridCol w:w="8656"/>
+      </w:tblGrid>
+      <w:tr>
+        <w:tc>
+          <w:tcPr>
+            <w:tcW w:w="9016" w:type="dxa"/>
+          </w:tcPr>
+          <w:p>
+            <w:pPr>
+              <w:ind w:firstLine="0"/>
+              <w:rPr>
+                <w:lang w:val="en-US"/>
+              </w:rPr>
+            </w:pPr>
+            <w:r>
+              <w:rPr>
+                <w:lang w:val="en-US"/>
+              </w:rPr>
+              <w:t>&lt;!DOCTYPE html&gt;</w:t>
+            </w:r>
+          </w:p>
+          <w:p>
+            <w:pPr>
+              <w:ind w:firstLine="0"/>
+              <w:rPr>
+                <w:lang w:val="en-US"/>
+              </w:rPr>
+            </w:pPr>
+            <w:r>
+              <w:rPr>
+                <w:lang w:val="en-US"/>
+              </w:rPr>
+              <w:t>&lt;html lang="en"&gt;</w:t>
+            </w:r>
+          </w:p>
+          <w:p>
+            <w:pPr>
+              <w:ind w:firstLine="0"/>
+              <w:rPr>
+                <w:lang w:val="en-US"/>
+              </w:rPr>
+            </w:pPr>
+            <w:r>
+              <w:rPr>
+                <w:lang w:val="en-US"/>
+              </w:rPr>
+              <w:t xml:space="preserve">    &lt;head&gt;</w:t>
+            </w:r>
+          </w:p>
+          <w:p>
+            <w:pPr>
+              <w:ind w:firstLine="0"/>
+              <w:rPr>
+                <w:lang w:val="en-US"/>
+              </w:rPr>
+            </w:pPr>
+            <w:r>
+              <w:rPr>
+                <w:lang w:val="en-US"/>
+              </w:rPr>
+              <w:t xml:space="preserve">        &lt;title&gt;Form Pelanggan&lt;/title&gt;</w:t>
+            </w:r>
+          </w:p>
+          <w:p>
+            <w:pPr>
+              <w:ind w:firstLine="0"/>
+              <w:rPr>
+                <w:lang w:val="en-US"/>
+              </w:rPr>
+            </w:pPr>
+            <w:r>
+              <w:rPr>
+                <w:lang w:val="en-US"/>
+              </w:rPr>
+              <w:t xml:space="preserve">        &lt;link rel="icon" type="image/x-icon" href="z.etc/favicon.png"&gt;</w:t>
+            </w:r>
+          </w:p>
+          <w:p>
+            <w:pPr>
+              <w:ind w:firstLine="0"/>
+              <w:rPr>
+                <w:lang w:val="en-US"/>
+              </w:rPr>
+            </w:pPr>
+            <w:r>
+              <w:rPr>
+                <w:lang w:val="en-US"/>
+              </w:rPr>
+              <w:t xml:space="preserve">    &lt;/head&gt;</w:t>
+            </w:r>
+          </w:p>
+        </w:tc>
+      </w:tr>
+    </w:tbl>
+    <w:p>
+      <w:pPr>
+        <w:ind w:left="360" w:firstLine="0"/>
+        <w:rPr>
+          <w:lang w:val="en-US"/>
+        </w:rPr>
+      </w:pPr>
+    </w:p>
+    <w:p>
+      <w:pPr>
+        <w:ind w:left="360" w:firstLine="0"/>
+        <w:rPr>
+          <w:lang w:val="en-US"/>
+        </w:rPr>
+      </w:pPr>
+      <w:r>
+        <w:rPr>
+          <w:lang w:val="en-US"/>
+        </w:rPr>
+        <w:t>Pertama saya membuka dengan doctype html, buka head, tambahkan title, dan tambahkan icon.</w:t>
+      </w:r>
+    </w:p>
+    <w:tbl>
+      <w:tblPr>
+        <w:tblStyle w:val="TableGrid"/>
+        <w:tblW w:w="0" w:type="auto"/>
+        <w:tblInd w:w="360" w:type="dxa"/>
+        <w:tblLook w:val="04A0" w:firstRow="1" w:lastRow="0" w:firstColumn="1" w:lastColumn="0" w:noHBand="0" w:noVBand="1"/>
+      </w:tblPr>
+      <w:tblGrid>
+        <w:gridCol w:w="8656"/>
+      </w:tblGrid>
+      <w:tr>
+        <w:tc>
+          <w:tcPr>
+            <w:tcW w:w="8656" w:type="dxa"/>
+          </w:tcPr>
+          <w:p>
+            <w:pPr>
+              <w:ind w:firstLine="0"/>
+              <w:rPr>
+                <w:lang w:val="en-US"/>
+              </w:rPr>
+            </w:pPr>
+            <w:r>
+              <w:rPr>
+                <w:lang w:val="en-US"/>
+              </w:rPr>
+              <w:t>&lt;body&gt;</w:t>
+            </w:r>
+          </w:p>
+          <w:p>
+            <w:pPr>
+              <w:ind w:firstLine="0"/>
+              <w:rPr>
+                <w:lang w:val="en-US"/>
+              </w:rPr>
+            </w:pPr>
+            <w:r>
+              <w:rPr>
+                <w:lang w:val="en-US"/>
+              </w:rPr>
+              <w:t xml:space="preserve">        &lt;form&gt;</w:t>
+            </w:r>
+          </w:p>
+          <w:p>
+            <w:pPr>
+              <w:ind w:firstLine="0"/>
+              <w:rPr>
+                <w:lang w:val="en-US"/>
+              </w:rPr>
+            </w:pPr>
+            <w:r>
+              <w:rPr>
+                <w:lang w:val="en-US"/>
+              </w:rPr>
+              <w:t xml:space="preserve">            &lt;h1 style="text-align:center"&gt;Input Data Pelanggan&lt;/h1&gt;</w:t>
+            </w:r>
+          </w:p>
+        </w:tc>
+      </w:tr>
+    </w:tbl>
+    <w:p>
+      <w:pPr>
+        <w:ind w:left="360" w:firstLine="0"/>
+        <w:rPr>
+          <w:lang w:val="en-US"/>
+        </w:rPr>
+      </w:pPr>
+      <w:r>
+        <w:rPr>
+          <w:lang w:val="en-US"/>
+        </w:rPr>
+        <w:drawing>
+          <wp:inline distT="0" distB="0" distL="0" distR="0" wp14:anchorId="52F8C5BB" wp14:editId="2CC679D7">
+            <wp:extent cx="4439270" cy="943107"/>
+            <wp:effectExtent l="0" t="0" r="0" b="9525"/>
+            <wp:docPr id="5" name="Picture 5"/>
+            <wp:cNvGraphicFramePr>
+              <a:graphicFrameLocks xmlns:a="http://schemas.openxmlformats.org/drawingml/2006/main" noChangeAspect="1"/>
+            </wp:cNvGraphicFramePr>
+            <a:graphic xmlns:a="http://schemas.openxmlformats.org/drawingml/2006/main">
+              <a:graphicData uri="http://schemas.openxmlformats.org/drawingml/2006/picture">
+                <pic:pic xmlns:pic="http://schemas.openxmlformats.org/drawingml/2006/picture">
+                  <pic:nvPicPr>
+                    <pic:cNvPr id="1" name=""/>
+                    <pic:cNvPicPr/>
+                  </pic:nvPicPr>
+                  <pic:blipFill>
+                    <a:blip r:embed="rId9"/>
+                    <a:stretch>
+                      <a:fillRect/>
+                    </a:stretch>
+                  </pic:blipFill>
+                  <pic:spPr>
+                    <a:xfrm>
+                      <a:off x="0" y="0"/>
+                      <a:ext cx="4439270" cy="943107"/>
+                    </a:xfrm>
+                    <a:prstGeom prst="rect">
+                      <a:avLst/>
+                    </a:prstGeom>
+                  </pic:spPr>
+                </pic:pic>
+              </a:graphicData>
+            </a:graphic>
+          </wp:inline>
+        </w:drawing>
+      </w:r>
+    </w:p>
+    <w:p>
+      <w:pPr>
+        <w:ind w:left="360" w:firstLine="0"/>
+        <w:rPr>
+          <w:lang w:val="en-US"/>
+        </w:rPr>
+      </w:pPr>
+      <w:r>
+        <w:rPr>
+          <w:lang w:val="en-US"/>
+        </w:rPr>
+        <w:t>Lalu saya buka body dan diisi langsung form. Didalam form saya tambahkan header centered</w:t>
+      </w:r>
+    </w:p>
+    <w:tbl>
+      <w:tblPr>
+        <w:tblStyle w:val="TableGrid"/>
+        <w:tblW w:w="0" w:type="auto"/>
+        <w:tblInd w:w="360" w:type="dxa"/>
+        <w:tblLook w:val="04A0" w:firstRow="1" w:lastRow="0" w:firstColumn="1" w:lastColumn="0" w:noHBand="0" w:noVBand="1"/>
+      </w:tblPr>
+      <w:tblGrid>
+        <w:gridCol w:w="8656"/>
+      </w:tblGrid>
+      <w:tr>
+        <w:tc>
+          <w:tcPr>
+            <w:tcW w:w="9016" w:type="dxa"/>
+          </w:tcPr>
+          <w:p>
+            <w:pPr>
+              <w:ind w:firstLine="0"/>
+              <w:rPr>
+                <w:lang w:val="en-US"/>
+              </w:rPr>
+            </w:pPr>
+            <w:r>
+              <w:rPr>
+                <w:lang w:val="en-US"/>
+              </w:rPr>
+              <w:t xml:space="preserve">&lt;table&gt; </w:t>
+            </w:r>
+          </w:p>
+          <w:p>
+            <w:pPr>
+              <w:ind w:firstLine="0"/>
+              <w:rPr>
+                <w:lang w:val="en-US"/>
+              </w:rPr>
+            </w:pPr>
+            <w:r>
+              <w:rPr>
+                <w:lang w:val="en-US"/>
+              </w:rPr>
+              <w:t xml:space="preserve">                &lt;tr&gt;</w:t>
+            </w:r>
+          </w:p>
+          <w:p>
+            <w:pPr>
+              <w:ind w:firstLine="0"/>
+              <w:rPr>
+                <w:lang w:val="en-US"/>
+              </w:rPr>
+            </w:pPr>
+            <w:r>
+              <w:rPr>
+                <w:lang w:val="en-US"/>
+              </w:rPr>
+              <w:t xml:space="preserve">                  &lt;td&gt;&lt;label for="ID</w:t>
+            </w:r>
+            <w:r>
+              <w:rPr>
+                <w:lang w:val="en-US"/>
+              </w:rPr>
+              <w:t>Pel</w:t>
+            </w:r>
+            <w:r>
+              <w:rPr>
+                <w:lang w:val="en-US"/>
+              </w:rPr>
+              <w:t>"&gt;ID Pelanggan&lt;/label&gt;&lt;/td&gt;</w:t>
+            </w:r>
+          </w:p>
+          <w:p>
+            <w:pPr>
+              <w:ind w:firstLine="0"/>
+              <w:rPr>
+                <w:lang w:val="en-US"/>
+              </w:rPr>
+            </w:pPr>
+            <w:r>
+              <w:rPr>
+                <w:lang w:val="en-US"/>
+              </w:rPr>
+              <w:t xml:space="preserve">                  &lt;td&gt;&lt;input type="text" name="IDPel" id="IDPel" placeholder="ID Pelanggan"/&gt;&lt;/td&gt;</w:t>
+            </w:r>
+          </w:p>
+          <w:p>
+            <w:pPr>
+              <w:ind w:firstLine="0"/>
+              <w:rPr>
+                <w:lang w:val="en-US"/>
+              </w:rPr>
+            </w:pPr>
+            <w:r>
+              <w:rPr>
+                <w:lang w:val="en-US"/>
+              </w:rPr>
+              <w:t xml:space="preserve">                &lt;/tr&gt;</w:t>
+            </w:r>
+          </w:p>
+          <w:p>
+            <w:pPr>
+              <w:ind w:firstLine="0"/>
+              <w:rPr>
+                <w:lang w:val="en-US"/>
+              </w:rPr>
+            </w:pPr>
+            <w:r>
+              <w:rPr>
+                <w:lang w:val="en-US"/>
+              </w:rPr>
+              <w:t xml:space="preserve">                &lt;tr&gt;</w:t>
+            </w:r>
+          </w:p>
+          <w:p>
+            <w:pPr>
+              <w:ind w:firstLine="0"/>
+              <w:rPr>
+                <w:lang w:val="en-US"/>
+              </w:rPr>
+            </w:pPr>
+            <w:r>
+              <w:rPr>
+                <w:lang w:val="en-US"/>
+              </w:rPr>
+              <w:t xml:space="preserve">                    &lt;td&gt;&lt;label for="NamaPel"&gt;Nama Pelanggan&lt;/label&gt;&lt;/td&gt;</w:t>
+            </w:r>
+          </w:p>
+          <w:p>
+            <w:pPr>
+              <w:ind w:firstLine="0"/>
+              <w:rPr>
+                <w:lang w:val="en-US"/>
+              </w:rPr>
+            </w:pPr>
+            <w:r>
+              <w:rPr>
+                <w:lang w:val="en-US"/>
+              </w:rPr>
+              <w:t xml:space="preserve">                    &lt;td&gt;&lt;input type="text" name="NamaPel" id="NamaPel" placeholder="Nama Pelanggan" size="40"/&gt;&lt;/td&gt;</w:t>
+            </w:r>
+          </w:p>
+          <w:p>
+            <w:pPr>
+              <w:ind w:firstLine="0"/>
+              <w:rPr>
+                <w:lang w:val="en-US"/>
+              </w:rPr>
+            </w:pPr>
+            <w:r>
+              <w:rPr>
+                <w:lang w:val="en-US"/>
+              </w:rPr>
+              <w:t xml:space="preserve">                &lt;/tr&gt;</w:t>
+            </w:r>
+          </w:p>
+          <w:p>
+            <w:pPr>
+              <w:ind w:firstLine="0"/>
+              <w:rPr>
+                <w:lang w:val="en-US"/>
+              </w:rPr>
+            </w:pPr>
+            <w:r>
+              <w:rPr>
+                <w:lang w:val="en-US"/>
+              </w:rPr>
+              <w:t xml:space="preserve">                &lt;tr&gt;</w:t>
+            </w:r>
+          </w:p>
+          <w:p>
+            <w:pPr>
+              <w:ind w:firstLine="0"/>
+              <w:rPr>
+                <w:lang w:val="en-US"/>
+              </w:rPr>
+            </w:pPr>
+            <w:r>
+              <w:rPr>
+                <w:lang w:val="en-US"/>
+              </w:rPr>
+              <w:t xml:space="preserve">                    &lt;td&gt;&lt;label for="Alamat"&gt;Alamat&lt;/label&gt;&lt;/td&gt;</w:t>
+            </w:r>
+          </w:p>
+          <w:p>
+            <w:pPr>
+              <w:ind w:firstLine="0"/>
+              <w:rPr>
+                <w:lang w:val="en-US"/>
+              </w:rPr>
+            </w:pPr>
+            <w:r>
+              <w:rPr>
+                <w:lang w:val="en-US"/>
+              </w:rPr>
+              <w:t xml:space="preserve">                    &lt;td&gt;&lt;textarea name="Alamat"id="Alamat" placeholder="Alamat" rows="4" cols="60"&gt;&lt;/textarea&gt;&lt;/td&gt;</w:t>
+            </w:r>
+          </w:p>
+          <w:p>
+            <w:pPr>
+              <w:ind w:firstLine="0"/>
+              <w:rPr>
+                <w:lang w:val="en-US"/>
+              </w:rPr>
+            </w:pPr>
+            <w:r>
+              <w:rPr>
+                <w:lang w:val="en-US"/>
+              </w:rPr>
+              <w:t xml:space="preserve">                &lt;/tr&gt;</w:t>
+            </w:r>
+          </w:p>
+          <w:p>
+            <w:pPr>
+              <w:ind w:firstLine="0"/>
+              <w:rPr>
+                <w:lang w:val="en-US"/>
+              </w:rPr>
+            </w:pPr>
+            <w:r>
+              <w:rPr>
+                <w:lang w:val="en-US"/>
+              </w:rPr>
+              <w:t xml:space="preserve">                &lt;tr&gt;</w:t>
+            </w:r>
+          </w:p>
+          <w:p>
+            <w:pPr>
+              <w:ind w:firstLine="0"/>
+              <w:rPr>
+                <w:lang w:val="en-US"/>
+              </w:rPr>
+            </w:pPr>
+            <w:r>
+              <w:rPr>
+                <w:lang w:val="en-US"/>
+              </w:rPr>
+              <w:t xml:space="preserve">                    &lt;td&gt;&lt;label for="NoHP"&gt;No. Handphone&lt;/label&gt;&lt;/td&gt;</w:t>
+            </w:r>
+          </w:p>
+          <w:p>
+            <w:pPr>
+              <w:ind w:firstLine="0"/>
+              <w:rPr>
+                <w:lang w:val="en-US"/>
+              </w:rPr>
+            </w:pPr>
+            <w:r>
+              <w:rPr>
+                <w:lang w:val="en-US"/>
+              </w:rPr>
+              <w:lastRenderedPageBreak/>
+              <w:t xml:space="preserve">                    &lt;td&gt;&lt;input type="text" name="NoHP" id="NoHP" placeholder="+62xxxxxxxxxxx" size="30"/&gt; *) diawali dengan +62 (contoh: +6281234567890)&lt;/td&gt;</w:t>
+            </w:r>
+          </w:p>
+          <w:p>
+            <w:pPr>
+              <w:ind w:firstLine="0"/>
+              <w:rPr>
+                <w:lang w:val="en-US"/>
+              </w:rPr>
+            </w:pPr>
+            <w:r>
+              <w:rPr>
+                <w:lang w:val="en-US"/>
+              </w:rPr>
+              <w:t xml:space="preserve">                &lt;/tr&gt;</w:t>
+            </w:r>
+          </w:p>
+          <w:p>
+            <w:pPr>
+              <w:ind w:firstLine="0"/>
+              <w:rPr>
+                <w:lang w:val="en-US"/>
+              </w:rPr>
+            </w:pPr>
+            <w:r>
+              <w:rPr>
+                <w:lang w:val="en-US"/>
+              </w:rPr>
+              <w:t xml:space="preserve">                &lt;tr&gt;</w:t>
+            </w:r>
+          </w:p>
+          <w:p>
+            <w:pPr>
+              <w:ind w:firstLine="0"/>
+              <w:rPr>
+                <w:lang w:val="en-US"/>
+              </w:rPr>
+            </w:pPr>
+            <w:r>
+              <w:rPr>
+                <w:lang w:val="en-US"/>
+              </w:rPr>
+              <w:t xml:space="preserve">                    &lt;td&gt;&lt;label for="Gender"&gt;Jenis Kelamin&lt;/label&gt;&lt;/td&gt;</w:t>
+            </w:r>
+          </w:p>
+          <w:p>
+            <w:pPr>
+              <w:ind w:firstLine="0"/>
+              <w:rPr>
+                <w:lang w:val="en-US"/>
+              </w:rPr>
+            </w:pPr>
+            <w:r>
+              <w:rPr>
+                <w:lang w:val="en-US"/>
+              </w:rPr>
+              <w:t xml:space="preserve">                    &lt;td&gt;&lt;input type="radio" name="Gender" id="co" value="Laki-laki" checked&gt;Laki-laki</w:t>
+            </w:r>
+          </w:p>
+          <w:p>
+            <w:pPr>
+              <w:ind w:firstLine="0"/>
+              <w:rPr>
+                <w:lang w:val="en-US"/>
+              </w:rPr>
+            </w:pPr>
+            <w:r>
+              <w:rPr>
+                <w:lang w:val="en-US"/>
+              </w:rPr>
+              <w:t xml:space="preserve">                        &lt;input type="radio" name="Gender" id="ce" value="Perempuan"&gt;Perempuan&lt;/td&gt;</w:t>
+            </w:r>
+          </w:p>
+          <w:p>
+            <w:pPr>
+              <w:ind w:firstLine="0"/>
+              <w:rPr>
+                <w:lang w:val="en-US"/>
+              </w:rPr>
+            </w:pPr>
+            <w:r>
+              <w:rPr>
+                <w:lang w:val="en-US"/>
+              </w:rPr>
+              <w:t xml:space="preserve">                &lt;/tr&gt;</w:t>
+            </w:r>
+          </w:p>
+          <w:p>
+            <w:pPr>
+              <w:ind w:firstLine="0"/>
+              <w:rPr>
+                <w:lang w:val="en-US"/>
+              </w:rPr>
+            </w:pPr>
+            <w:r>
+              <w:rPr>
+                <w:lang w:val="en-US"/>
+              </w:rPr>
+              <w:t xml:space="preserve">                &lt;tr&gt;</w:t>
+            </w:r>
+          </w:p>
+          <w:p>
+            <w:pPr>
+              <w:ind w:firstLine="0"/>
+              <w:rPr>
+                <w:lang w:val="en-US"/>
+              </w:rPr>
+            </w:pPr>
+            <w:r>
+              <w:rPr>
+                <w:lang w:val="en-US"/>
+              </w:rPr>
+              <w:t xml:space="preserve">                    &lt;td&gt;&lt;label for="job"&gt;Pekerjaan&lt;/label&gt;&lt;/td&gt;</w:t>
+            </w:r>
+          </w:p>
+          <w:p>
+            <w:pPr>
+              <w:ind w:firstLine="0"/>
+              <w:rPr>
+                <w:lang w:val="en-US"/>
+              </w:rPr>
+            </w:pPr>
+            <w:r>
+              <w:rPr>
+                <w:lang w:val="en-US"/>
+              </w:rPr>
+              <w:t xml:space="preserve">                    &lt;td&gt;&lt;select name="job" id="job" &gt;</w:t>
+            </w:r>
+          </w:p>
+          <w:p>
+            <w:pPr>
+              <w:ind w:firstLine="0"/>
+              <w:rPr>
+                <w:lang w:val="en-US"/>
+              </w:rPr>
+            </w:pPr>
+            <w:r>
+              <w:rPr>
+                <w:lang w:val="en-US"/>
+              </w:rPr>
+              <w:t xml:space="preserve">                        &lt;option&gt;Pengusaha&lt;/option&gt;</w:t>
+            </w:r>
+          </w:p>
+          <w:p>
+            <w:pPr>
+              <w:ind w:firstLine="0"/>
+              <w:rPr>
+                <w:lang w:val="en-US"/>
+              </w:rPr>
+            </w:pPr>
+            <w:r>
+              <w:rPr>
+                <w:lang w:val="en-US"/>
+              </w:rPr>
+              <w:t xml:space="preserve">                        &lt;option&gt;Pegawai Negeri&lt;/option&gt;</w:t>
+            </w:r>
+          </w:p>
+          <w:p>
+            <w:pPr>
+              <w:ind w:firstLine="0"/>
+              <w:rPr>
+                <w:lang w:val="en-US"/>
+              </w:rPr>
+            </w:pPr>
+            <w:r>
+              <w:rPr>
+                <w:lang w:val="en-US"/>
+              </w:rPr>
+              <w:t xml:space="preserve">                        &lt;option&gt;Pegawai Swasta&lt;/option&gt;</w:t>
+            </w:r>
+          </w:p>
+          <w:p>
+            <w:pPr>
+              <w:ind w:firstLine="0"/>
+              <w:rPr>
+                <w:lang w:val="en-US"/>
+              </w:rPr>
+            </w:pPr>
+            <w:r>
+              <w:rPr>
+                <w:lang w:val="en-US"/>
+              </w:rPr>
+              <w:t xml:space="preserve">                        &lt;option&gt;Pengangguran&lt;/option&gt;</w:t>
+            </w:r>
+          </w:p>
+          <w:p>
+            <w:pPr>
+              <w:ind w:firstLine="0"/>
+              <w:rPr>
+                <w:lang w:val="en-US"/>
+              </w:rPr>
+            </w:pPr>
+            <w:r>
+              <w:rPr>
+                <w:lang w:val="en-US"/>
+              </w:rPr>
+              <w:t xml:space="preserve">                        &lt;option&gt;Pemulung&lt;/option&gt;</w:t>
+            </w:r>
+          </w:p>
+          <w:p>
+            <w:pPr>
+              <w:ind w:firstLine="0"/>
+              <w:rPr>
+                <w:lang w:val="en-US"/>
+              </w:rPr>
+            </w:pPr>
+            <w:r>
+              <w:rPr>
+                <w:lang w:val="en-US"/>
+              </w:rPr>
+              <w:t xml:space="preserve">                        &lt;option&gt;Hehe&lt;/option&gt;</w:t>
+            </w:r>
+          </w:p>
+          <w:p>
+            <w:pPr>
+              <w:ind w:firstLine="0"/>
+              <w:rPr>
+                <w:lang w:val="en-US"/>
+              </w:rPr>
+            </w:pPr>
+            <w:r>
+              <w:rPr>
+                <w:lang w:val="en-US"/>
+              </w:rPr>
+              <w:t xml:space="preserve">                        &lt;/select&gt;&lt;/td&gt;</w:t>
+            </w:r>
+          </w:p>
+          <w:p>
+            <w:pPr>
+              <w:ind w:firstLine="0"/>
+              <w:rPr>
+                <w:lang w:val="en-US"/>
+              </w:rPr>
+            </w:pPr>
+            <w:r>
+              <w:rPr>
+                <w:lang w:val="en-US"/>
+              </w:rPr>
+              <w:t xml:space="preserve">                &lt;/tr&gt;</w:t>
+            </w:r>
+          </w:p>
+          <w:p>
+            <w:pPr>
+              <w:ind w:firstLine="0"/>
+              <w:rPr>
+                <w:lang w:val="en-US"/>
+              </w:rPr>
+            </w:pPr>
+            <w:r>
+              <w:rPr>
+                <w:lang w:val="en-US"/>
+              </w:rPr>
+              <w:t xml:space="preserve">                &lt;tr&gt;</w:t>
+            </w:r>
+          </w:p>
+          <w:p>
+            <w:pPr>
+              <w:ind w:firstLine="0"/>
+              <w:rPr>
+                <w:lang w:val="en-US"/>
+              </w:rPr>
+            </w:pPr>
+            <w:r>
+              <w:rPr>
+                <w:lang w:val="en-US"/>
+              </w:rPr>
+              <w:t xml:space="preserve">                    &lt;td&gt;&lt;input type="submit" value="Submit" /&gt;</w:t>
+            </w:r>
+          </w:p>
+          <w:p>
+            <w:pPr>
+              <w:ind w:firstLine="0"/>
+              <w:rPr>
+                <w:lang w:val="en-US"/>
+              </w:rPr>
+            </w:pPr>
+            <w:r>
+              <w:rPr>
+                <w:lang w:val="en-US"/>
+              </w:rPr>
+              <w:t xml:space="preserve">                        &lt;input type="reset" value="Reset" /&gt;&lt;/td&gt;</w:t>
+            </w:r>
+          </w:p>
+          <w:p>
+            <w:pPr>
+              <w:ind w:firstLine="0"/>
+              <w:rPr>
+                <w:lang w:val="en-US"/>
+              </w:rPr>
+            </w:pPr>
+            <w:r>
+              <w:rPr>
+                <w:lang w:val="en-US"/>
+              </w:rPr>
+              <w:t xml:space="preserve">                &lt;/tr&gt;</w:t>
+            </w:r>
+          </w:p>
+          <w:p>
+            <w:pPr>
+              <w:ind w:firstLine="0"/>
+              <w:rPr>
+                <w:lang w:val="en-US"/>
+              </w:rPr>
+            </w:pPr>
+            <w:r>
+              <w:rPr>
+                <w:lang w:val="en-US"/>
+              </w:rPr>
+              <w:t xml:space="preserve">            &lt;/table&gt;</w:t>
+            </w:r>
+          </w:p>
+          <w:p>
+            <w:pPr>
+              <w:ind w:firstLine="0"/>
+              <w:rPr>
+                <w:lang w:val="en-US"/>
+              </w:rPr>
+            </w:pPr>
+            <w:r>
+              <w:rPr>
+                <w:lang w:val="en-US"/>
+              </w:rPr>
+              <w:t xml:space="preserve">        &lt;/form&gt;</w:t>
+            </w:r>
+          </w:p>
+          <w:p>
+            <w:pPr>
+              <w:ind w:firstLine="0"/>
+              <w:rPr>
+                <w:lang w:val="en-US"/>
+              </w:rPr>
+            </w:pPr>
+            <w:r>
+              <w:rPr>
+                <w:lang w:val="en-US"/>
+              </w:rPr>
+              <w:t xml:space="preserve">    &lt;/body&gt;</w:t>
+            </w:r>
+          </w:p>
+          <w:p>
+            <w:pPr>
+              <w:ind w:firstLine="0"/>
+              <w:rPr>
+                <w:lang w:val="en-US"/>
+              </w:rPr>
+            </w:pPr>
+            <w:r>
+              <w:rPr>
+                <w:lang w:val="en-US"/>
+              </w:rPr>
+              <w:t>&lt;/html&gt;</w:t>
+            </w:r>
+          </w:p>
+        </w:tc>
+      </w:tr>
+    </w:tbl>
+    <w:p>
+      <w:pPr>
+        <w:ind w:left="360" w:firstLine="0"/>
+        <w:rPr>
+          <w:lang w:val="en-US"/>
+        </w:rPr>
+      </w:pPr>
+    </w:p>
+    <w:p>
+      <w:pPr>
+        <w:ind w:left="360" w:firstLine="0"/>
+        <w:rPr>
+          <w:lang w:val="en-US"/>
+        </w:rPr>
+      </w:pPr>
+      <w:r>
+        <w:rPr>
+          <w:lang w:val="en-US"/>
+        </w:rPr>
+        <w:drawing>
+          <wp:inline distT="0" distB="0" distL="0" distR="0" wp14:anchorId="183AF764" wp14:editId="137B7B32">
+            <wp:extent cx="5731510" cy="2011680"/>
+            <wp:effectExtent l="0" t="0" r="2540" b="7620"/>
+            <wp:docPr id="6" name="Picture 6"/>
+            <wp:cNvGraphicFramePr>
+              <a:graphicFrameLocks xmlns:a="http://schemas.openxmlformats.org/drawingml/2006/main" noChangeAspect="1"/>
+            </wp:cNvGraphicFramePr>
+            <a:graphic xmlns:a="http://schemas.openxmlformats.org/drawingml/2006/main">
+              <a:graphicData uri="http://schemas.openxmlformats.org/drawingml/2006/picture">
+                <pic:pic xmlns:pic="http://schemas.openxmlformats.org/drawingml/2006/picture">
+                  <pic:nvPicPr>
+                    <pic:cNvPr id="1" name=""/>
+                    <pic:cNvPicPr/>
+                  </pic:nvPicPr>
+                  <pic:blipFill>
+                    <a:blip r:embed="rId10"/>
+                    <a:stretch>
+                      <a:fillRect/>
+                    </a:stretch>
+                  </pic:blipFill>
+                  <pic:spPr>
+                    <a:xfrm>
+                      <a:off x="0" y="0"/>
+                      <a:ext cx="5731510" cy="2011680"/>
+                    </a:xfrm>
+                    <a:prstGeom prst="rect">
+                      <a:avLst/>
+                    </a:prstGeom>
+                  </pic:spPr>
+                </pic:pic>
+              </a:graphicData>
+            </a:graphic>
+          </wp:inline>
+        </w:drawing>
+      </w:r>
+    </w:p>
+    <w:p>
+      <w:pPr>
+        <w:ind w:left="360" w:firstLine="0"/>
+        <w:rPr>
+          <w:lang w:val="en-US"/>
+        </w:rPr>
+      </w:pPr>
+      <w:r>
+        <w:rPr>
+          <w:lang w:val="en-US"/>
+        </w:rPr>
+        <w:t xml:space="preserve">Untuk isi formnya, saya buat label di </w:t>
+      </w:r>
+      <w:r>
+        <w:rPr>
+          <w:lang w:val="en-US"/>
+        </w:rPr>
+        <w:t xml:space="preserve">col1, dan tempat pengisiannya di col2. Untuk id pelanggan saya tetapkan panjang dari input adalah 20px. Untuk nama pelanggan 40px, alamat 50px, dan no hp 30px. Untuk alamat saya pakai textarea. Jenis kelamin saya pakai radio button dengan string laki-laki dan perempuan, dengan defaultnya adalah laki-laki. </w:t>
+      </w:r>
+      <w:r>
+        <w:rPr>
+          <w:lang w:val="en-US"/>
+        </w:rPr>
+        <w:lastRenderedPageBreak/>
+        <w:t>Pekerjaan saya pakai select-option. Untuk button submit dan reset saya menggunakan input type submit dan input type reset</w:t>
       </w:r>
     </w:p>
     <w:sectPr>

</xml_diff>